<commit_message>
Creación de ECU_AdministrarZona y modificación
Se realizó:
ECU_InsertarZona
ECU_ModificarZona
Se modificó:
ECU_InsertarFinca
</commit_message>
<xml_diff>
--- a/Doc-SW/ECUs/ECU-AdministrarFinca/ECU_InsertarFinca.docx
+++ b/Doc-SW/ECUs/ECU-AdministrarFinca/ECU_InsertarFinca.docx
@@ -285,17 +285,18 @@
         <w:jc w:val="both"/>
         <w:rPr>
           <w:rFonts w:ascii="Arial" w:hAnsi="Arial"/>
-          <w:sz w:val="24"/>
-          <w:lang w:val="es-MX"/>
-        </w:rPr>
-      </w:pPr>
-      <w:r>
-        <w:rPr>
-          <w:rFonts w:ascii="Arial" w:hAnsi="Arial"/>
           <w:b/>
           <w:sz w:val="24"/>
           <w:lang w:val="es-MX"/>
         </w:rPr>
+      </w:pPr>
+      <w:r>
+        <w:rPr>
+          <w:rFonts w:ascii="Arial" w:hAnsi="Arial"/>
+          <w:b/>
+          <w:sz w:val="24"/>
+          <w:lang w:val="es-MX"/>
+        </w:rPr>
         <w:t>Funciones asociadas</w:t>
       </w:r>
       <w:r>
@@ -305,6 +306,58 @@
           <w:lang w:val="es-MX"/>
         </w:rPr>
         <w:t>:</w:t>
+      </w:r>
+      <w:r>
+        <w:rPr>
+          <w:rFonts w:ascii="Arial" w:hAnsi="Arial"/>
+          <w:sz w:val="24"/>
+          <w:lang w:val="es-MX"/>
+        </w:rPr>
+        <w:t xml:space="preserve"> </w:t>
+      </w:r>
+      <w:r>
+        <w:rPr>
+          <w:rFonts w:ascii="Arial" w:hAnsi="Arial"/>
+          <w:sz w:val="24"/>
+          <w:lang w:val="es-MX"/>
+        </w:rPr>
+        <w:t xml:space="preserve">Las funciones asociadas de este caso de uso se encuentran en el requerimiento funcional </w:t>
+      </w:r>
+      <w:r>
+        <w:rPr>
+          <w:rFonts w:ascii="Arial" w:hAnsi="Arial"/>
+          <w:b/>
+          <w:sz w:val="24"/>
+          <w:lang w:val="es-MX"/>
+        </w:rPr>
+        <w:t>IF3</w:t>
+      </w:r>
+      <w:r>
+        <w:rPr>
+          <w:rFonts w:ascii="Arial" w:hAnsi="Arial"/>
+          <w:b/>
+          <w:sz w:val="24"/>
+          <w:lang w:val="es-MX"/>
+        </w:rPr>
+        <w:t xml:space="preserve">.1 Insertar </w:t>
+      </w:r>
+      <w:r>
+        <w:rPr>
+          <w:rFonts w:ascii="Arial" w:hAnsi="Arial"/>
+          <w:b/>
+          <w:sz w:val="24"/>
+          <w:lang w:val="es-MX"/>
+        </w:rPr>
+        <w:t>Finca</w:t>
+      </w:r>
+      <w:r>
+        <w:rPr>
+          <w:rFonts w:ascii="Arial" w:hAnsi="Arial"/>
+          <w:b/>
+          <w:sz w:val="24"/>
+          <w:lang w:val="es-MX"/>
+        </w:rPr>
+        <w:t>.</w:t>
       </w:r>
     </w:p>
     <w:p>
@@ -366,6 +419,8 @@
         </w:rPr>
         <w:t xml:space="preserve">Administrar finca &lt;&lt;extiende a&gt;&gt; Insertar finca. </w:t>
       </w:r>
+      <w:bookmarkStart w:id="0" w:name="_GoBack"/>
+      <w:bookmarkEnd w:id="0"/>
     </w:p>
     <w:p>
       <w:pPr>
@@ -1130,7 +1185,6 @@
                 <w:sz w:val="24"/>
                 <w:lang w:val="es-MX"/>
               </w:rPr>
-              <w:lastRenderedPageBreak/>
               <w:t>#</w:t>
             </w:r>
           </w:p>
@@ -1613,8 +1667,6 @@
           <w:lang w:val="es-MX"/>
         </w:rPr>
       </w:pPr>
-      <w:bookmarkStart w:id="0" w:name="_GoBack"/>
-      <w:bookmarkEnd w:id="0"/>
       <w:r>
         <w:rPr>
           <w:rFonts w:ascii="Arial" w:hAnsi="Arial"/>

</xml_diff>